<commit_message>
changes in React Native doc
</commit_message>
<xml_diff>
--- a/React Native.docx
+++ b/React Native.docx
@@ -444,6 +444,265 @@
           </w:p>
         </w:tc>
       </w:tr>
+      <w:tr>
+        <w:tc>
+          <w:tcPr>
+            <w:tcW w:w="4508" w:type="dxa"/>
+          </w:tcPr>
+          <w:p>
+            <w:pPr>
+              <w:rPr>
+                <w:noProof/>
+                <w:lang w:val="en-US"/>
+              </w:rPr>
+            </w:pPr>
+            <w:r>
+              <w:rPr>
+                <w:noProof/>
+                <w:lang w:val="en-US"/>
+              </w:rPr>
+              <w:t>npm install @react-navigation/native</w:t>
+            </w:r>
+          </w:p>
+        </w:tc>
+        <w:tc>
+          <w:tcPr>
+            <w:tcW w:w="4508" w:type="dxa"/>
+          </w:tcPr>
+          <w:p>
+            <w:pPr>
+              <w:rPr>
+                <w:noProof/>
+                <w:lang w:val="en-US"/>
+              </w:rPr>
+            </w:pPr>
+            <w:r>
+              <w:rPr>
+                <w:noProof/>
+                <w:lang w:val="en-US"/>
+              </w:rPr>
+              <w:t xml:space="preserve">This make </w:t>
+            </w:r>
+            <w:r>
+              <w:rPr>
+                <w:noProof/>
+                <w:lang w:val="en-US"/>
+              </w:rPr>
+              <w:t>react-navigation possible.</w:t>
+            </w:r>
+          </w:p>
+        </w:tc>
+      </w:tr>
+      <w:tr>
+        <w:tc>
+          <w:tcPr>
+            <w:tcW w:w="4508" w:type="dxa"/>
+          </w:tcPr>
+          <w:p>
+            <w:pPr>
+              <w:rPr>
+                <w:noProof/>
+                <w:lang w:val="en-US"/>
+              </w:rPr>
+            </w:pPr>
+            <w:r>
+              <w:rPr>
+                <w:noProof/>
+                <w:lang w:val="en-US"/>
+              </w:rPr>
+              <w:t>expo install react-native-screens react-native-safe-area-context</w:t>
+            </w:r>
+          </w:p>
+        </w:tc>
+        <w:tc>
+          <w:tcPr>
+            <w:tcW w:w="4508" w:type="dxa"/>
+          </w:tcPr>
+          <w:p>
+            <w:pPr>
+              <w:rPr>
+                <w:noProof/>
+                <w:lang w:val="en-US"/>
+              </w:rPr>
+            </w:pPr>
+            <w:r>
+              <w:rPr>
+                <w:noProof/>
+                <w:lang w:val="en-US"/>
+              </w:rPr>
+              <w:t>Extra dependencies for react-navigation</w:t>
+            </w:r>
+          </w:p>
+        </w:tc>
+      </w:tr>
+      <w:tr>
+        <w:tc>
+          <w:tcPr>
+            <w:tcW w:w="4508" w:type="dxa"/>
+          </w:tcPr>
+          <w:p>
+            <w:pPr>
+              <w:rPr>
+                <w:noProof/>
+                <w:lang w:val="en-US"/>
+              </w:rPr>
+            </w:pPr>
+            <w:r>
+              <w:rPr>
+                <w:noProof/>
+                <w:lang w:val="en-US"/>
+              </w:rPr>
+              <w:t>npm install @react-navigation/native-stack</w:t>
+            </w:r>
+          </w:p>
+        </w:tc>
+        <w:tc>
+          <w:tcPr>
+            <w:tcW w:w="4508" w:type="dxa"/>
+          </w:tcPr>
+          <w:p>
+            <w:pPr>
+              <w:rPr>
+                <w:noProof/>
+                <w:lang w:val="en-US"/>
+              </w:rPr>
+            </w:pPr>
+            <w:r>
+              <w:rPr>
+                <w:noProof/>
+                <w:lang w:val="en-US"/>
+              </w:rPr>
+              <w:t>It is used as a history stack of navigating screens, with this we get same features of a browser and also animated effects.</w:t>
+            </w:r>
+          </w:p>
+        </w:tc>
+      </w:tr>
+      <w:tr>
+        <w:tc>
+          <w:tcPr>
+            <w:tcW w:w="4508" w:type="dxa"/>
+          </w:tcPr>
+          <w:p>
+            <w:pPr>
+              <w:rPr>
+                <w:noProof/>
+                <w:lang w:val="en-US"/>
+              </w:rPr>
+            </w:pPr>
+            <w:r>
+              <w:rPr>
+                <w:noProof/>
+                <w:lang w:val="en-US"/>
+              </w:rPr>
+              <w:t>npm install @react-navigation/drawer</w:t>
+            </w:r>
+          </w:p>
+        </w:tc>
+        <w:tc>
+          <w:tcPr>
+            <w:tcW w:w="4508" w:type="dxa"/>
+          </w:tcPr>
+          <w:p>
+            <w:pPr>
+              <w:rPr>
+                <w:noProof/>
+                <w:lang w:val="en-US"/>
+              </w:rPr>
+            </w:pPr>
+            <w:r>
+              <w:rPr>
+                <w:noProof/>
+                <w:lang w:val="en-US"/>
+              </w:rPr>
+              <w:t>For drawer navigation</w:t>
+            </w:r>
+          </w:p>
+        </w:tc>
+      </w:tr>
+      <w:tr>
+        <w:tc>
+          <w:tcPr>
+            <w:tcW w:w="4508" w:type="dxa"/>
+          </w:tcPr>
+          <w:p>
+            <w:pPr>
+              <w:rPr>
+                <w:noProof/>
+                <w:lang w:val="en-US"/>
+              </w:rPr>
+            </w:pPr>
+            <w:r>
+              <w:rPr>
+                <w:noProof/>
+                <w:lang w:val="en-US"/>
+              </w:rPr>
+              <w:t>expo install react-native-gesture-handler react-native-reanimated</w:t>
+            </w:r>
+          </w:p>
+        </w:tc>
+        <w:tc>
+          <w:tcPr>
+            <w:tcW w:w="4508" w:type="dxa"/>
+          </w:tcPr>
+          <w:p>
+            <w:pPr>
+              <w:rPr>
+                <w:noProof/>
+                <w:lang w:val="en-US"/>
+              </w:rPr>
+            </w:pPr>
+            <w:r>
+              <w:rPr>
+                <w:noProof/>
+                <w:lang w:val="en-US"/>
+              </w:rPr>
+              <w:t>Extra dependencies for drawer navigation.</w:t>
+            </w:r>
+          </w:p>
+        </w:tc>
+      </w:tr>
+      <w:tr>
+        <w:tc>
+          <w:tcPr>
+            <w:tcW w:w="4508" w:type="dxa"/>
+          </w:tcPr>
+          <w:p>
+            <w:pPr>
+              <w:rPr>
+                <w:noProof/>
+                <w:lang w:val="en-US"/>
+              </w:rPr>
+            </w:pPr>
+            <w:r>
+              <w:rPr>
+                <w:noProof/>
+                <w:lang w:val="en-US"/>
+              </w:rPr>
+              <w:t>npm install react-native-reanimated@1 --save --save-exact</w:t>
+            </w:r>
+          </w:p>
+        </w:tc>
+        <w:tc>
+          <w:tcPr>
+            <w:tcW w:w="4508" w:type="dxa"/>
+          </w:tcPr>
+          <w:p>
+            <w:pPr>
+              <w:rPr>
+                <w:noProof/>
+                <w:lang w:val="en-US"/>
+              </w:rPr>
+            </w:pPr>
+            <w:r>
+              <w:rPr>
+                <w:noProof/>
+                <w:lang w:val="en-US"/>
+              </w:rPr>
+              <w:t>Bug fixing while using drawer navigation.</w:t>
+            </w:r>
+          </w:p>
+        </w:tc>
+      </w:tr>
     </w:tbl>
     <w:p>
       <w:pPr>
@@ -568,6 +827,7 @@
           <w:noProof/>
           <w:lang w:val="en-US"/>
         </w:rPr>
+        <w:lastRenderedPageBreak/>
         <w:t xml:space="preserve">Steps to setup the </w:t>
       </w:r>
       <w:r>
@@ -838,7 +1098,6 @@
           <w:noProof/>
           <w:lang w:val="en-US"/>
         </w:rPr>
-        <w:lastRenderedPageBreak/>
         <w:t xml:space="preserve">Note: </w:t>
       </w:r>
       <w:r>
@@ -1815,7 +2074,29 @@
           <w:noProof/>
           <w:lang w:val="en-US"/>
         </w:rPr>
-        <w:lastRenderedPageBreak/>
+        <w:t>Note: Don't wrap FlatList around View, if you do then scrolling wont work.</w:t>
+      </w:r>
+    </w:p>
+    <w:p>
+      <w:pPr>
+        <w:rPr>
+          <w:noProof/>
+          <w:lang w:val="en-US"/>
+        </w:rPr>
+      </w:pPr>
+    </w:p>
+    <w:p>
+      <w:pPr>
+        <w:rPr>
+          <w:noProof/>
+          <w:lang w:val="en-US"/>
+        </w:rPr>
+      </w:pPr>
+      <w:r>
+        <w:rPr>
+          <w:noProof/>
+          <w:lang w:val="en-US"/>
+        </w:rPr>
         <w:drawing>
           <wp:inline distT="0" distB="0" distL="0" distR="0" wp14:anchorId="6DCA6A31" wp14:editId="63E98850">
             <wp:extent cx="5731510" cy="1433195"/>
@@ -2048,6 +2329,661 @@
           </wp:inline>
         </w:drawing>
       </w:r>
+    </w:p>
+    <w:p>
+      <w:pPr>
+        <w:rPr>
+          <w:noProof/>
+          <w:lang w:val="en-US"/>
+        </w:rPr>
+      </w:pPr>
+    </w:p>
+    <w:p>
+      <w:pPr>
+        <w:rPr>
+          <w:noProof/>
+          <w:lang w:val="en-US"/>
+        </w:rPr>
+      </w:pPr>
+      <w:r>
+        <w:rPr>
+          <w:b/>
+          <w:bCs/>
+          <w:noProof/>
+          <w:lang w:val="en-US"/>
+        </w:rPr>
+        <w:t>Dimensions:</w:t>
+      </w:r>
+      <w:r>
+        <w:rPr>
+          <w:noProof/>
+          <w:lang w:val="en-US"/>
+        </w:rPr>
+        <w:t xml:space="preserve"> </w:t>
+      </w:r>
+      <w:r>
+        <w:rPr>
+          <w:noProof/>
+          <w:lang w:val="en-US"/>
+        </w:rPr>
+        <w:t>Dimensions is a built in object from react-native used to set properties of css conditionally to adapt the different screen widths.</w:t>
+      </w:r>
+    </w:p>
+    <w:p>
+      <w:pPr>
+        <w:rPr>
+          <w:noProof/>
+          <w:lang w:val="en-US"/>
+        </w:rPr>
+      </w:pPr>
+    </w:p>
+    <w:p>
+      <w:pPr>
+        <w:rPr>
+          <w:noProof/>
+          <w:lang w:val="en-US"/>
+        </w:rPr>
+      </w:pPr>
+      <w:r>
+        <w:rPr>
+          <w:b/>
+          <w:bCs/>
+          <w:noProof/>
+          <w:lang w:val="en-US"/>
+        </w:rPr>
+        <w:t>useWindowDimensions:</w:t>
+      </w:r>
+      <w:r>
+        <w:rPr>
+          <w:noProof/>
+          <w:lang w:val="en-US"/>
+        </w:rPr>
+        <w:t xml:space="preserve"> This is a built in hook used to provide the dynamic screen information. Unlike Dimensions API, i wont lock the property details.</w:t>
+      </w:r>
+    </w:p>
+    <w:p>
+      <w:pPr>
+        <w:rPr>
+          <w:noProof/>
+          <w:lang w:val="en-US"/>
+        </w:rPr>
+      </w:pPr>
+    </w:p>
+    <w:p>
+      <w:pPr>
+        <w:rPr>
+          <w:noProof/>
+          <w:lang w:val="en-US"/>
+        </w:rPr>
+      </w:pPr>
+      <w:r>
+        <w:rPr>
+          <w:b/>
+          <w:bCs/>
+          <w:noProof/>
+          <w:lang w:val="en-US"/>
+        </w:rPr>
+        <w:t>Platform</w:t>
+      </w:r>
+      <w:r>
+        <w:rPr>
+          <w:noProof/>
+          <w:lang w:val="en-US"/>
+        </w:rPr>
+        <w:t>: PlatForm is used to decide which things you wanna apply based on OS.</w:t>
+      </w:r>
+    </w:p>
+    <w:p>
+      <w:pPr>
+        <w:rPr>
+          <w:noProof/>
+          <w:lang w:val="en-US"/>
+        </w:rPr>
+      </w:pPr>
+    </w:p>
+    <w:p>
+      <w:pPr>
+        <w:rPr>
+          <w:noProof/>
+          <w:lang w:val="en-US"/>
+        </w:rPr>
+      </w:pPr>
+      <w:r>
+        <w:rPr>
+          <w:noProof/>
+          <w:lang w:val="en-US"/>
+        </w:rPr>
+        <w:lastRenderedPageBreak/>
+        <w:drawing>
+          <wp:inline distT="0" distB="0" distL="0" distR="0" wp14:anchorId="785F8161" wp14:editId="6A121814">
+            <wp:extent cx="4402455" cy="2384755"/>
+            <wp:effectExtent l="0" t="0" r="4445" b="3175"/>
+            <wp:docPr id="4" name="Picture 4"/>
+            <wp:cNvGraphicFramePr>
+              <a:graphicFrameLocks xmlns:a="http://schemas.openxmlformats.org/drawingml/2006/main" noChangeAspect="1"/>
+            </wp:cNvGraphicFramePr>
+            <a:graphic xmlns:a="http://schemas.openxmlformats.org/drawingml/2006/main">
+              <a:graphicData uri="http://schemas.openxmlformats.org/drawingml/2006/picture">
+                <pic:pic xmlns:pic="http://schemas.openxmlformats.org/drawingml/2006/picture">
+                  <pic:nvPicPr>
+                    <pic:cNvPr id="4" name="Picture 4"/>
+                    <pic:cNvPicPr/>
+                  </pic:nvPicPr>
+                  <pic:blipFill>
+                    <a:blip r:embed="rId10" cstate="print">
+                      <a:extLst>
+                        <a:ext uri="{28A0092B-C50C-407E-A947-70E740481C1C}">
+                          <a14:useLocalDpi xmlns:a14="http://schemas.microsoft.com/office/drawing/2010/main" val="0"/>
+                        </a:ext>
+                      </a:extLst>
+                    </a:blip>
+                    <a:stretch>
+                      <a:fillRect/>
+                    </a:stretch>
+                  </pic:blipFill>
+                  <pic:spPr>
+                    <a:xfrm>
+                      <a:off x="0" y="0"/>
+                      <a:ext cx="4618890" cy="2501995"/>
+                    </a:xfrm>
+                    <a:prstGeom prst="rect">
+                      <a:avLst/>
+                    </a:prstGeom>
+                  </pic:spPr>
+                </pic:pic>
+              </a:graphicData>
+            </a:graphic>
+          </wp:inline>
+        </w:drawing>
+      </w:r>
+    </w:p>
+    <w:p>
+      <w:pPr>
+        <w:rPr>
+          <w:noProof/>
+          <w:lang w:val="en-US"/>
+        </w:rPr>
+      </w:pPr>
+    </w:p>
+    <w:p>
+      <w:pPr>
+        <w:rPr>
+          <w:noProof/>
+          <w:lang w:val="en-US"/>
+        </w:rPr>
+      </w:pPr>
+      <w:r>
+        <w:rPr>
+          <w:b/>
+          <w:bCs/>
+          <w:noProof/>
+          <w:lang w:val="en-US"/>
+        </w:rPr>
+        <w:t>Important Points</w:t>
+      </w:r>
+      <w:r>
+        <w:rPr>
+          <w:noProof/>
+          <w:lang w:val="en-US"/>
+        </w:rPr>
+        <w:t>:</w:t>
+      </w:r>
+    </w:p>
+    <w:p>
+      <w:pPr>
+        <w:rPr>
+          <w:noProof/>
+          <w:lang w:val="en-US"/>
+        </w:rPr>
+      </w:pPr>
+      <w:r>
+        <w:rPr>
+          <w:noProof/>
+          <w:lang w:val="en-US"/>
+        </w:rPr>
+        <w:t>1. If a child</w:t>
+      </w:r>
+      <w:r>
+        <w:rPr>
+          <w:noProof/>
+          <w:lang w:val="en-US"/>
+        </w:rPr>
+        <w:t xml:space="preserve"> &lt;View&gt; &lt;/View&gt; we gave flex:1, then we need to make sure the Parent (in this case Pressable) actually takes space, otherwise we cant see anything. The verdict is flex:1 takes space from parent element. So make sure the parent element takes space.</w:t>
+      </w:r>
+    </w:p>
+    <w:p>
+      <w:pPr>
+        <w:rPr>
+          <w:noProof/>
+          <w:lang w:val="en-US"/>
+        </w:rPr>
+      </w:pPr>
+    </w:p>
+    <w:p>
+      <w:pPr>
+        <w:shd w:val="clear" w:color="auto" w:fill="1E1E1E"/>
+        <w:spacing w:line="360" w:lineRule="atLeast"/>
+        <w:rPr>
+          <w:rFonts w:ascii="Menlo" w:hAnsi="Menlo" w:cs="Menlo"/>
+          <w:color w:val="D4D4D4"/>
+        </w:rPr>
+      </w:pPr>
+      <w:r>
+        <w:rPr>
+          <w:rFonts w:ascii="Menlo" w:hAnsi="Menlo" w:cs="Menlo"/>
+          <w:color w:val="808080"/>
+        </w:rPr>
+        <w:t>&lt;</w:t>
+      </w:r>
+      <w:r>
+        <w:rPr>
+          <w:rFonts w:ascii="Menlo" w:hAnsi="Menlo" w:cs="Menlo"/>
+          <w:color w:val="4EC9B0"/>
+        </w:rPr>
+        <w:t>Pressable</w:t>
+      </w:r>
+      <w:r>
+        <w:rPr>
+          <w:rFonts w:ascii="Menlo" w:hAnsi="Menlo" w:cs="Menlo"/>
+          <w:color w:val="D4D4D4"/>
+        </w:rPr>
+        <w:t xml:space="preserve"> </w:t>
+      </w:r>
+      <w:r>
+        <w:rPr>
+          <w:rFonts w:ascii="Menlo" w:hAnsi="Menlo" w:cs="Menlo"/>
+          <w:color w:val="9CDCFE"/>
+        </w:rPr>
+        <w:t>style</w:t>
+      </w:r>
+      <w:r>
+        <w:rPr>
+          <w:rFonts w:ascii="Menlo" w:hAnsi="Menlo" w:cs="Menlo"/>
+          <w:color w:val="D4D4D4"/>
+        </w:rPr>
+        <w:t>=</w:t>
+      </w:r>
+      <w:r>
+        <w:rPr>
+          <w:rFonts w:ascii="Menlo" w:hAnsi="Menlo" w:cs="Menlo"/>
+          <w:color w:val="569CD6"/>
+        </w:rPr>
+        <w:t>{</w:t>
+      </w:r>
+      <w:r>
+        <w:rPr>
+          <w:rFonts w:ascii="Menlo" w:hAnsi="Menlo" w:cs="Menlo"/>
+          <w:color w:val="4FC1FF"/>
+        </w:rPr>
+        <w:t>styles</w:t>
+      </w:r>
+      <w:r>
+        <w:rPr>
+          <w:rFonts w:ascii="Menlo" w:hAnsi="Menlo" w:cs="Menlo"/>
+          <w:color w:val="D4D4D4"/>
+        </w:rPr>
+        <w:t>.</w:t>
+      </w:r>
+      <w:r>
+        <w:rPr>
+          <w:rFonts w:ascii="Menlo" w:hAnsi="Menlo" w:cs="Menlo"/>
+          <w:color w:val="9CDCFE"/>
+        </w:rPr>
+        <w:t>button</w:t>
+      </w:r>
+      <w:r>
+        <w:rPr>
+          <w:rFonts w:ascii="Menlo" w:hAnsi="Menlo" w:cs="Menlo"/>
+          <w:color w:val="569CD6"/>
+        </w:rPr>
+        <w:t>}</w:t>
+      </w:r>
+      <w:r>
+        <w:rPr>
+          <w:rFonts w:ascii="Menlo" w:hAnsi="Menlo" w:cs="Menlo"/>
+          <w:color w:val="808080"/>
+        </w:rPr>
+        <w:t>&gt;</w:t>
+      </w:r>
+    </w:p>
+    <w:p>
+      <w:pPr>
+        <w:shd w:val="clear" w:color="auto" w:fill="1E1E1E"/>
+        <w:spacing w:line="360" w:lineRule="atLeast"/>
+        <w:rPr>
+          <w:rFonts w:ascii="Menlo" w:hAnsi="Menlo" w:cs="Menlo"/>
+          <w:color w:val="D4D4D4"/>
+        </w:rPr>
+      </w:pPr>
+      <w:r>
+        <w:rPr>
+          <w:rFonts w:ascii="Menlo" w:hAnsi="Menlo" w:cs="Menlo"/>
+          <w:color w:val="D4D4D4"/>
+        </w:rPr>
+        <w:t xml:space="preserve">        </w:t>
+      </w:r>
+      <w:r>
+        <w:rPr>
+          <w:rFonts w:ascii="Menlo" w:hAnsi="Menlo" w:cs="Menlo"/>
+          <w:color w:val="808080"/>
+        </w:rPr>
+        <w:t>&lt;</w:t>
+      </w:r>
+      <w:r>
+        <w:rPr>
+          <w:rFonts w:ascii="Menlo" w:hAnsi="Menlo" w:cs="Menlo"/>
+          <w:color w:val="4EC9B0"/>
+        </w:rPr>
+        <w:t>View</w:t>
+      </w:r>
+      <w:r>
+        <w:rPr>
+          <w:rFonts w:ascii="Menlo" w:hAnsi="Menlo" w:cs="Menlo"/>
+          <w:color w:val="D4D4D4"/>
+        </w:rPr>
+        <w:t xml:space="preserve"> </w:t>
+      </w:r>
+      <w:r>
+        <w:rPr>
+          <w:rFonts w:ascii="Menlo" w:hAnsi="Menlo" w:cs="Menlo"/>
+          <w:color w:val="9CDCFE"/>
+        </w:rPr>
+        <w:t>style</w:t>
+      </w:r>
+      <w:r>
+        <w:rPr>
+          <w:rFonts w:ascii="Menlo" w:hAnsi="Menlo" w:cs="Menlo"/>
+          <w:color w:val="D4D4D4"/>
+        </w:rPr>
+        <w:t>=</w:t>
+      </w:r>
+      <w:r>
+        <w:rPr>
+          <w:rFonts w:ascii="Menlo" w:hAnsi="Menlo" w:cs="Menlo"/>
+          <w:color w:val="569CD6"/>
+        </w:rPr>
+        <w:t>{</w:t>
+      </w:r>
+      <w:r>
+        <w:rPr>
+          <w:rFonts w:ascii="Menlo" w:hAnsi="Menlo" w:cs="Menlo"/>
+          <w:color w:val="4FC1FF"/>
+        </w:rPr>
+        <w:t>styles</w:t>
+      </w:r>
+      <w:r>
+        <w:rPr>
+          <w:rFonts w:ascii="Menlo" w:hAnsi="Menlo" w:cs="Menlo"/>
+          <w:color w:val="D4D4D4"/>
+        </w:rPr>
+        <w:t>.</w:t>
+      </w:r>
+      <w:r>
+        <w:rPr>
+          <w:rFonts w:ascii="Menlo" w:hAnsi="Menlo" w:cs="Menlo"/>
+          <w:color w:val="9CDCFE"/>
+        </w:rPr>
+        <w:t>innerContainer</w:t>
+      </w:r>
+      <w:r>
+        <w:rPr>
+          <w:rFonts w:ascii="Menlo" w:hAnsi="Menlo" w:cs="Menlo"/>
+          <w:color w:val="569CD6"/>
+        </w:rPr>
+        <w:t>}</w:t>
+      </w:r>
+      <w:r>
+        <w:rPr>
+          <w:rFonts w:ascii="Menlo" w:hAnsi="Menlo" w:cs="Menlo"/>
+          <w:color w:val="808080"/>
+        </w:rPr>
+        <w:t>&gt;</w:t>
+      </w:r>
+    </w:p>
+    <w:p>
+      <w:pPr>
+        <w:shd w:val="clear" w:color="auto" w:fill="1E1E1E"/>
+        <w:spacing w:line="360" w:lineRule="atLeast"/>
+        <w:rPr>
+          <w:rFonts w:ascii="Menlo" w:hAnsi="Menlo" w:cs="Menlo"/>
+          <w:color w:val="D4D4D4"/>
+        </w:rPr>
+      </w:pPr>
+      <w:r>
+        <w:rPr>
+          <w:rFonts w:ascii="Menlo" w:hAnsi="Menlo" w:cs="Menlo"/>
+          <w:color w:val="D4D4D4"/>
+        </w:rPr>
+        <w:t xml:space="preserve">          </w:t>
+      </w:r>
+      <w:r>
+        <w:rPr>
+          <w:rFonts w:ascii="Menlo" w:hAnsi="Menlo" w:cs="Menlo"/>
+          <w:color w:val="808080"/>
+        </w:rPr>
+        <w:t>&lt;</w:t>
+      </w:r>
+      <w:r>
+        <w:rPr>
+          <w:rFonts w:ascii="Menlo" w:hAnsi="Menlo" w:cs="Menlo"/>
+          <w:color w:val="4EC9B0"/>
+        </w:rPr>
+        <w:t>Text</w:t>
+      </w:r>
+      <w:r>
+        <w:rPr>
+          <w:rFonts w:ascii="Menlo" w:hAnsi="Menlo" w:cs="Menlo"/>
+          <w:color w:val="808080"/>
+        </w:rPr>
+        <w:t>&gt;</w:t>
+      </w:r>
+      <w:r>
+        <w:rPr>
+          <w:rFonts w:ascii="Menlo" w:hAnsi="Menlo" w:cs="Menlo"/>
+          <w:color w:val="569CD6"/>
+        </w:rPr>
+        <w:t>{</w:t>
+      </w:r>
+      <w:r>
+        <w:rPr>
+          <w:rFonts w:ascii="Menlo" w:hAnsi="Menlo" w:cs="Menlo"/>
+          <w:color w:val="9CDCFE"/>
+        </w:rPr>
+        <w:t>title</w:t>
+      </w:r>
+      <w:r>
+        <w:rPr>
+          <w:rFonts w:ascii="Menlo" w:hAnsi="Menlo" w:cs="Menlo"/>
+          <w:color w:val="569CD6"/>
+        </w:rPr>
+        <w:t>}</w:t>
+      </w:r>
+      <w:r>
+        <w:rPr>
+          <w:rFonts w:ascii="Menlo" w:hAnsi="Menlo" w:cs="Menlo"/>
+          <w:color w:val="808080"/>
+        </w:rPr>
+        <w:t>&lt;/</w:t>
+      </w:r>
+      <w:r>
+        <w:rPr>
+          <w:rFonts w:ascii="Menlo" w:hAnsi="Menlo" w:cs="Menlo"/>
+          <w:color w:val="4EC9B0"/>
+        </w:rPr>
+        <w:t>Text</w:t>
+      </w:r>
+      <w:r>
+        <w:rPr>
+          <w:rFonts w:ascii="Menlo" w:hAnsi="Menlo" w:cs="Menlo"/>
+          <w:color w:val="808080"/>
+        </w:rPr>
+        <w:t>&gt;</w:t>
+      </w:r>
+    </w:p>
+    <w:p>
+      <w:pPr>
+        <w:shd w:val="clear" w:color="auto" w:fill="1E1E1E"/>
+        <w:spacing w:line="360" w:lineRule="atLeast"/>
+        <w:rPr>
+          <w:rFonts w:ascii="Menlo" w:hAnsi="Menlo" w:cs="Menlo"/>
+          <w:color w:val="D4D4D4"/>
+        </w:rPr>
+      </w:pPr>
+      <w:r>
+        <w:rPr>
+          <w:rFonts w:ascii="Menlo" w:hAnsi="Menlo" w:cs="Menlo"/>
+          <w:color w:val="D4D4D4"/>
+        </w:rPr>
+        <w:t xml:space="preserve">        </w:t>
+      </w:r>
+      <w:r>
+        <w:rPr>
+          <w:rFonts w:ascii="Menlo" w:hAnsi="Menlo" w:cs="Menlo"/>
+          <w:color w:val="808080"/>
+        </w:rPr>
+        <w:t>&lt;/</w:t>
+      </w:r>
+      <w:r>
+        <w:rPr>
+          <w:rFonts w:ascii="Menlo" w:hAnsi="Menlo" w:cs="Menlo"/>
+          <w:color w:val="4EC9B0"/>
+        </w:rPr>
+        <w:t>View</w:t>
+      </w:r>
+      <w:r>
+        <w:rPr>
+          <w:rFonts w:ascii="Menlo" w:hAnsi="Menlo" w:cs="Menlo"/>
+          <w:color w:val="808080"/>
+        </w:rPr>
+        <w:t>&gt;</w:t>
+      </w:r>
+    </w:p>
+    <w:p>
+      <w:pPr>
+        <w:shd w:val="clear" w:color="auto" w:fill="1E1E1E"/>
+        <w:spacing w:line="360" w:lineRule="atLeast"/>
+        <w:rPr>
+          <w:rFonts w:ascii="Menlo" w:hAnsi="Menlo" w:cs="Menlo"/>
+          <w:color w:val="D4D4D4"/>
+        </w:rPr>
+      </w:pPr>
+      <w:r>
+        <w:rPr>
+          <w:rFonts w:ascii="Menlo" w:hAnsi="Menlo" w:cs="Menlo"/>
+          <w:color w:val="808080"/>
+        </w:rPr>
+        <w:t>&lt;/</w:t>
+      </w:r>
+      <w:r>
+        <w:rPr>
+          <w:rFonts w:ascii="Menlo" w:hAnsi="Menlo" w:cs="Menlo"/>
+          <w:color w:val="4EC9B0"/>
+        </w:rPr>
+        <w:t>Pressable</w:t>
+      </w:r>
+      <w:r>
+        <w:rPr>
+          <w:rFonts w:ascii="Menlo" w:hAnsi="Menlo" w:cs="Menlo"/>
+          <w:color w:val="808080"/>
+        </w:rPr>
+        <w:t>&gt;</w:t>
+      </w:r>
+    </w:p>
+    <w:p>
+      <w:pPr>
+        <w:rPr>
+          <w:noProof/>
+          <w:lang w:val="en-US"/>
+        </w:rPr>
+      </w:pPr>
+    </w:p>
+    <w:p>
+      <w:pPr>
+        <w:rPr>
+          <w:noProof/>
+          <w:lang w:val="en-US"/>
+        </w:rPr>
+      </w:pPr>
+      <w:r>
+        <w:rPr>
+          <w:noProof/>
+          <w:lang w:val="en-US"/>
+        </w:rPr>
+        <w:t>2. useEffect runs after the component is mounted. But in some case we need a hook whic</w:t>
+      </w:r>
+      <w:r>
+        <w:rPr>
+          <w:noProof/>
+          <w:lang w:val="en-US"/>
+        </w:rPr>
+        <w:t>h has to execute when component is mounting. In that case useLayout</w:t>
+      </w:r>
+      <w:r>
+        <w:rPr>
+          <w:noProof/>
+          <w:lang w:val="en-US"/>
+        </w:rPr>
+        <w:t>Effect</w:t>
+      </w:r>
+      <w:r>
+        <w:rPr>
+          <w:noProof/>
+          <w:lang w:val="en-US"/>
+        </w:rPr>
+        <w:t xml:space="preserve"> can be used.</w:t>
+      </w:r>
+    </w:p>
+    <w:p>
+      <w:pPr>
+        <w:rPr>
+          <w:noProof/>
+          <w:lang w:val="en-US"/>
+        </w:rPr>
+      </w:pPr>
+      <w:r>
+        <w:rPr>
+          <w:noProof/>
+          <w:lang w:val="en-US"/>
+        </w:rPr>
+        <w:t xml:space="preserve">3. When using Image from react-native and getting image from </w:t>
+      </w:r>
+      <w:r>
+        <w:rPr>
+          <w:noProof/>
+          <w:lang w:val="en-US"/>
+        </w:rPr>
+        <w:t>url/internet height should be set manually because react-native dont know about height. If you dont set the height image wont be visible.</w:t>
+      </w:r>
+    </w:p>
+    <w:p>
+      <w:pPr>
+        <w:rPr>
+          <w:noProof/>
+          <w:lang w:val="en-US"/>
+        </w:rPr>
+      </w:pPr>
+      <w:r>
+        <w:rPr>
+          <w:noProof/>
+          <w:lang w:val="en-US"/>
+        </w:rPr>
+        <w:t xml:space="preserve">4. For Text we cant </w:t>
+      </w:r>
+      <w:r>
+        <w:rPr>
+          <w:noProof/>
+          <w:lang w:val="en-US"/>
+        </w:rPr>
+        <w:t>have underline so wrap it around View and give underline to View.</w:t>
+      </w:r>
+    </w:p>
+    <w:p>
+      <w:pPr>
+        <w:rPr>
+          <w:noProof/>
+          <w:lang w:val="en-US"/>
+        </w:rPr>
+      </w:pPr>
     </w:p>
     <w:sectPr>
       <w:pgSz w:w="11906" w:h="16838"/>
@@ -2453,7 +3389,7 @@
   <w:style w:type="paragraph" w:default="1" w:styleId="Normal">
     <w:name w:val="Normal"/>
     <w:qFormat/>
-    <w:rsid w:val="00362881"/>
+    <w:rsid w:val="00ED0A8B"/>
     <w:rPr>
       <w:rFonts w:ascii="Times New Roman" w:eastAsia="Times New Roman" w:hAnsi="Times New Roman" w:cs="Times New Roman"/>
       <w:lang w:eastAsia="en-GB"/>

</xml_diff>